<commit_message>
Make Large Data Frame
</commit_message>
<xml_diff>
--- a/reports/Starters-and-Finishers.docx
+++ b/reports/Starters-and-Finishers.docx
@@ -3947,7 +3947,7 @@
         <w:t xml:space="preserve"> </w:t>
       </w:r>
       <w:r>
-        <w:t xml:space="preserve">a step may not mean completing the course; this was investigated further.</w:t>
+        <w:t xml:space="preserve">a step may not mean completing the course; this was investigated further in the next stage of the analysis.</w:t>
       </w:r>
     </w:p>
     <w:p>
@@ -4105,7 +4105,7 @@
     </w:lvl>
   </w:abstractNum>
   <w:abstractNum w:abstractNumId="990">
-    <w:nsid w:val="dda70119"/>
+    <w:nsid w:val="543e7716"/>
     <w:multiLevelType w:val="multilevel"/>
     <w:lvl w:ilvl="0">
       <w:numFmt w:val="bullet"/>

</xml_diff>